<commit_message>
- Updates to the documentation
git-svn-id: svn+ssh://192.168.0.9/home/common-files/subversion/devel/CoAP/nsdl-c-simple@13424 b4939478-c410-0410-9151-a6aaa495c60e
</commit_message>
<xml_diff>
--- a/docs/Sensinode CoAP C-library User's guide.docx
+++ b/docs/Sensinode CoAP C-library User's guide.docx
@@ -66,7 +66,7 @@
                     <a:blip r:embed="rId8">
                       <a:extLst>
                         <a:ext uri="{28A0092B-C50C-407E-A947-70E740481C1C}">
-                          <a14:useLocalDpi xmlns:a14="http://schemas.microsoft.com/office/drawing/2010/main" xmlns:pic="http://schemas.openxmlformats.org/drawingml/2006/picture" xmlns:a="http://schemas.openxmlformats.org/drawingml/2006/main" xmlns:wps="http://schemas.microsoft.com/office/word/2010/wordprocessingShape" xmlns:wne="http://schemas.microsoft.com/office/word/2006/wordml" xmlns:wpi="http://schemas.microsoft.com/office/word/2010/wordprocessingInk" xmlns:wpg="http://schemas.microsoft.com/office/word/2010/wordprocessingGroup" xmlns:w14="http://schemas.microsoft.com/office/word/2010/wordml" xmlns:w="http://schemas.openxmlformats.org/wordprocessingml/2006/main" xmlns:w10="urn:schemas-microsoft-com:office:word" xmlns:wp="http://schemas.openxmlformats.org/drawingml/2006/wordprocessingDrawing" xmlns:wp14="http://schemas.microsoft.com/office/word/2010/wordprocessingDrawing" xmlns:v="urn:schemas-microsoft-com:vml" xmlns:m="http://schemas.openxmlformats.org/officeDocument/2006/math" xmlns:r="http://schemas.openxmlformats.org/officeDocument/2006/relationships" xmlns:o="urn:schemas-microsoft-com:office:office" xmlns:mc="http://schemas.openxmlformats.org/markup-compatibility/2006" xmlns:wpc="http://schemas.microsoft.com/office/word/2010/wordprocessingCanvas" xmlns="" val="0"/>
+                          <a14:useLocalDpi xmlns="" xmlns:wpc="http://schemas.microsoft.com/office/word/2010/wordprocessingCanvas" xmlns:mc="http://schemas.openxmlformats.org/markup-compatibility/2006" xmlns:o="urn:schemas-microsoft-com:office:office" xmlns:r="http://schemas.openxmlformats.org/officeDocument/2006/relationships" xmlns:m="http://schemas.openxmlformats.org/officeDocument/2006/math" xmlns:v="urn:schemas-microsoft-com:vml" xmlns:wp14="http://schemas.microsoft.com/office/word/2010/wordprocessingDrawing" xmlns:wp="http://schemas.openxmlformats.org/drawingml/2006/wordprocessingDrawing" xmlns:w10="urn:schemas-microsoft-com:office:word" xmlns:w="http://schemas.openxmlformats.org/wordprocessingml/2006/main" xmlns:w14="http://schemas.microsoft.com/office/word/2010/wordml" xmlns:wpg="http://schemas.microsoft.com/office/word/2010/wordprocessingGroup" xmlns:wpi="http://schemas.microsoft.com/office/word/2010/wordprocessingInk" xmlns:wne="http://schemas.microsoft.com/office/word/2006/wordml" xmlns:wps="http://schemas.microsoft.com/office/word/2010/wordprocessingShape" xmlns:a="http://schemas.openxmlformats.org/drawingml/2006/main" xmlns:pic="http://schemas.openxmlformats.org/drawingml/2006/picture" xmlns:a14="http://schemas.microsoft.com/office/drawing/2010/main" xmlns:mv="urn:schemas-microsoft-com:mac:vml" xmlns:ve="http://schemas.openxmlformats.org/markup-compatibility/2006" xmlns:mo="http://schemas.microsoft.com/office/mac/office/2008/main" val="0"/>
                         </a:ext>
                       </a:extLst>
                     </a:blip>
@@ -184,7 +184,7 @@
           <w:b/>
           <w:sz w:val="40"/>
         </w:rPr>
-        <w:t>2</w:t>
+        <w:t>3</w:t>
       </w:r>
     </w:p>
     <w:p>
@@ -209,14 +209,7 @@
           <w:b/>
           <w:sz w:val="32"/>
         </w:rPr>
-        <w:t>Septermber</w:t>
-      </w:r>
-      <w:r>
-        <w:rPr>
-          <w:b/>
-          <w:sz w:val="32"/>
-        </w:rPr>
-        <w:t xml:space="preserve"> 2</w:t>
+        <w:t>May 7</w:t>
       </w:r>
       <w:r>
         <w:rPr>
@@ -224,15 +217,24 @@
           <w:sz w:val="32"/>
           <w:vertAlign w:val="superscript"/>
         </w:rPr>
-        <w:t>sd</w:t>
+        <w:t>th</w:t>
       </w:r>
       <w:r>
         <w:rPr>
           <w:b/>
           <w:sz w:val="32"/>
         </w:rPr>
-        <w:t xml:space="preserve"> 2011</w:t>
-      </w:r>
+        <w:t>, 2012</w:t>
+      </w:r>
+    </w:p>
+    <w:p>
+      <w:pPr>
+        <w:jc w:val="center"/>
+        <w:rPr>
+          <w:b/>
+          <w:sz w:val="32"/>
+        </w:rPr>
+      </w:pPr>
     </w:p>
     <w:p/>
     <w:p/>
@@ -277,12 +279,20 @@
         </w:rPr>
       </w:pPr>
       <w:r>
+        <w:rPr>
+          <w:sz w:val="20"/>
+          <w:szCs w:val="20"/>
+        </w:rPr>
         <w:fldChar w:fldCharType="begin"/>
       </w:r>
       <w:r>
         <w:instrText xml:space="preserve"> TOC  \* MERGEFORMAT </w:instrText>
       </w:r>
       <w:r>
+        <w:rPr>
+          <w:sz w:val="20"/>
+          <w:szCs w:val="20"/>
+        </w:rPr>
         <w:fldChar w:fldCharType="separate"/>
       </w:r>
       <w:r>
@@ -2072,10 +2082,10 @@
         <w:tblLook w:val="04A0"/>
       </w:tblPr>
       <w:tblGrid>
-        <w:gridCol w:w="959"/>
-        <w:gridCol w:w="1276"/>
-        <w:gridCol w:w="1842"/>
-        <w:gridCol w:w="5812"/>
+        <w:gridCol w:w="1097"/>
+        <w:gridCol w:w="1254"/>
+        <w:gridCol w:w="1816"/>
+        <w:gridCol w:w="5722"/>
       </w:tblGrid>
       <w:tr>
         <w:tc>
@@ -2316,7 +2326,11 @@
             <w:shd w:val="clear" w:color="auto" w:fill="auto"/>
             <w:vAlign w:val="center"/>
           </w:tcPr>
-          <w:p/>
+          <w:p>
+            <w:r>
+              <w:t>0.3</w:t>
+            </w:r>
+          </w:p>
         </w:tc>
         <w:tc>
           <w:tcPr>
@@ -2324,7 +2338,11 @@
             <w:shd w:val="clear" w:color="auto" w:fill="auto"/>
             <w:vAlign w:val="center"/>
           </w:tcPr>
-          <w:p/>
+          <w:p>
+            <w:r>
+              <w:t>2012-05-07</w:t>
+            </w:r>
+          </w:p>
         </w:tc>
         <w:tc>
           <w:tcPr>
@@ -2332,7 +2350,11 @@
             <w:shd w:val="clear" w:color="auto" w:fill="auto"/>
             <w:vAlign w:val="center"/>
           </w:tcPr>
-          <w:p/>
+          <w:p>
+            <w:r>
+              <w:t>Zach Shelby</w:t>
+            </w:r>
+          </w:p>
         </w:tc>
         <w:tc>
           <w:tcPr>
@@ -2340,7 +2362,11 @@
             <w:shd w:val="clear" w:color="auto" w:fill="auto"/>
             <w:vAlign w:val="center"/>
           </w:tcPr>
-          <w:p/>
+          <w:p>
+            <w:r>
+              <w:t>Updates and improvements to libCoap</w:t>
+            </w:r>
+          </w:p>
         </w:tc>
       </w:tr>
       <w:tr>
@@ -3019,23 +3045,17 @@
         <w:pStyle w:val="ListParagraph"/>
         <w:numPr>
           <w:ilvl w:val="0"/>
-          <w:numId w:val="9"/>
+          <w:numId w:val="5"/>
         </w:numPr>
       </w:pPr>
       <w:r>
-        <w:t xml:space="preserve">From </w:t>
-      </w:r>
-      <w:r>
-        <w:t>sn_coap</w:t>
-      </w:r>
-      <w:r>
-        <w:t>_header</w:t>
-      </w:r>
-      <w:r>
-        <w:t>.h</w:t>
-      </w:r>
-      <w:r>
-        <w:t>:</w:t>
+        <w:rPr>
+          <w:rFonts w:ascii="Monaco" w:hAnsi="Monaco" w:cs="Monaco"/>
+          <w:sz w:val="22"/>
+          <w:szCs w:val="22"/>
+          <w:lang w:eastAsia="fi-FI"/>
+        </w:rPr>
+        <w:t>sn_coap_packet_debug()</w:t>
       </w:r>
     </w:p>
     <w:p/>
@@ -3048,13 +3068,32 @@
         </w:numPr>
       </w:pPr>
       <w:r>
-        <w:t>sn_coap_</w:t>
-      </w:r>
-      <w:r>
-        <w:t>builder_and_</w:t>
-      </w:r>
-      <w:r>
-        <w:t>parser_init()</w:t>
+        <w:t>sn_coap_build_response()</w:t>
+      </w:r>
+    </w:p>
+    <w:p/>
+    <w:p>
+      <w:pPr>
+        <w:pStyle w:val="ListParagraph"/>
+        <w:numPr>
+          <w:ilvl w:val="0"/>
+          <w:numId w:val="9"/>
+        </w:numPr>
+      </w:pPr>
+      <w:r>
+        <w:t xml:space="preserve">From </w:t>
+      </w:r>
+      <w:r>
+        <w:t>sn_coap</w:t>
+      </w:r>
+      <w:r>
+        <w:t>_header</w:t>
+      </w:r>
+      <w:r>
+        <w:t>.h</w:t>
+      </w:r>
+      <w:r>
+        <w:t>:</w:t>
       </w:r>
     </w:p>
     <w:p/>
@@ -3067,7 +3106,13 @@
         </w:numPr>
       </w:pPr>
       <w:r>
-        <w:t>sn_coap_builder()</w:t>
+        <w:t>sn_coap_</w:t>
+      </w:r>
+      <w:r>
+        <w:t>builder_and_</w:t>
+      </w:r>
+      <w:r>
+        <w:t>parser_init()</w:t>
       </w:r>
     </w:p>
     <w:p/>
@@ -3080,7 +3125,7 @@
         </w:numPr>
       </w:pPr>
       <w:r>
-        <w:t>sn_coap_parser()</w:t>
+        <w:t>sn_coap_builder()</w:t>
       </w:r>
     </w:p>
     <w:p/>
@@ -3093,7 +3138,7 @@
         </w:numPr>
       </w:pPr>
       <w:r>
-        <w:t>sn_coap_builder_calc_needed_packet_data_size()</w:t>
+        <w:t>sn_coap_parser()</w:t>
       </w:r>
     </w:p>
     <w:p/>
@@ -3106,7 +3151,7 @@
         </w:numPr>
       </w:pPr>
       <w:r>
-        <w:t>sn_coap_builder_release_allocated_send_msg_mem()</w:t>
+        <w:t>sn_coap_builder_calc_needed_packet_data_size()</w:t>
       </w:r>
     </w:p>
     <w:p/>
@@ -3119,6 +3164,19 @@
         </w:numPr>
       </w:pPr>
       <w:r>
+        <w:t>sn_coap_builder_release_allocated_send_msg_mem()</w:t>
+      </w:r>
+    </w:p>
+    <w:p/>
+    <w:p>
+      <w:pPr>
+        <w:pStyle w:val="ListParagraph"/>
+        <w:numPr>
+          <w:ilvl w:val="0"/>
+          <w:numId w:val="5"/>
+        </w:numPr>
+      </w:pPr>
+      <w:r>
         <w:t>sn_coap_</w:t>
       </w:r>
       <w:r>
@@ -3130,6 +3188,84 @@
       <w:r>
         <w:t>_allocated_coap_msg_mem()</w:t>
       </w:r>
+    </w:p>
+    <w:p/>
+    <w:p>
+      <w:pPr>
+        <w:pStyle w:val="ListParagraph"/>
+        <w:numPr>
+          <w:ilvl w:val="0"/>
+          <w:numId w:val="5"/>
+        </w:numPr>
+      </w:pPr>
+      <w:r>
+        <w:rPr>
+          <w:bCs/>
+        </w:rPr>
+        <w:t>sn_coap_register()</w:t>
+      </w:r>
+    </w:p>
+    <w:p/>
+    <w:p>
+      <w:pPr>
+        <w:pStyle w:val="ListParagraph"/>
+        <w:numPr>
+          <w:ilvl w:val="0"/>
+          <w:numId w:val="5"/>
+        </w:numPr>
+      </w:pPr>
+      <w:r>
+        <w:rPr>
+          <w:bCs/>
+        </w:rPr>
+        <w:t>sn_coap_register</w:t>
+      </w:r>
+      <w:r>
+        <w:rPr>
+          <w:bCs/>
+        </w:rPr>
+        <w:t>_update</w:t>
+      </w:r>
+      <w:r>
+        <w:rPr>
+          <w:bCs/>
+        </w:rPr>
+        <w:t>()</w:t>
+      </w:r>
+    </w:p>
+    <w:p/>
+    <w:p>
+      <w:pPr>
+        <w:pStyle w:val="ListParagraph"/>
+        <w:numPr>
+          <w:ilvl w:val="0"/>
+          <w:numId w:val="5"/>
+        </w:numPr>
+      </w:pPr>
+      <w:r>
+        <w:rPr>
+          <w:bCs/>
+        </w:rPr>
+        <w:t>sn_coap_</w:t>
+      </w:r>
+      <w:r>
+        <w:rPr>
+          <w:bCs/>
+        </w:rPr>
+        <w:t>de</w:t>
+      </w:r>
+      <w:r>
+        <w:rPr>
+          <w:bCs/>
+        </w:rPr>
+        <w:t>register()</w:t>
+      </w:r>
+    </w:p>
+    <w:p>
+      <w:pPr>
+        <w:pStyle w:val="ListParagraph"/>
+        <w:ind w:left="1080"/>
+      </w:pPr>
     </w:p>
     <w:p>
       <w:pPr>
@@ -7042,20 +7178,20 @@
               <w:rPr>
                 <w:rFonts w:ascii="Lucida Sans Typewriter" w:hAnsi="Lucida Sans Typewriter"/>
               </w:rPr>
-              <w:t>n_coap_hdr_s *src_coap_msg_ptr,</w:t>
-            </w:r>
-          </w:p>
-          <w:p>
-            <w:pPr>
-              <w:rPr>
-                <w:rFonts w:ascii="Lucida Sans Typewriter" w:hAnsi="Lucida Sans Typewriter"/>
-              </w:rPr>
-            </w:pPr>
-            <w:r>
-              <w:rPr>
-                <w:rFonts w:ascii="Lucida Sans Typewriter" w:hAnsi="Lucida Sans Typewriter"/>
-              </w:rPr>
-              <w:t xml:space="preserve">                        uint16_t msg_id)</w:t>
+              <w:t>n_coap_hdr_s *src_coap_msg_ptr</w:t>
+            </w:r>
+          </w:p>
+          <w:p>
+            <w:pPr>
+              <w:rPr>
+                <w:rFonts w:ascii="Lucida Sans Typewriter" w:hAnsi="Lucida Sans Typewriter"/>
+              </w:rPr>
+            </w:pPr>
+            <w:r>
+              <w:rPr>
+                <w:rFonts w:ascii="Lucida Sans Typewriter" w:hAnsi="Lucida Sans Typewriter"/>
+              </w:rPr>
+              <w:t>)</w:t>
             </w:r>
           </w:p>
         </w:tc>
@@ -7230,54 +7366,6 @@
                 <w:szCs w:val="18"/>
               </w:rPr>
               <w:t>ource for building Packet data</w:t>
-            </w:r>
-          </w:p>
-        </w:tc>
-      </w:tr>
-      <w:tr>
-        <w:trPr>
-          <w:cantSplit/>
-          <w:trHeight w:val="117"/>
-        </w:trPr>
-        <w:tc>
-          <w:tcPr>
-            <w:tcW w:w="2386" w:type="dxa"/>
-          </w:tcPr>
-          <w:p>
-            <w:pPr>
-              <w:rPr>
-                <w:rFonts w:ascii="Lucida Sans Typewriter" w:hAnsi="Lucida Sans Typewriter"/>
-                <w:sz w:val="18"/>
-                <w:szCs w:val="18"/>
-              </w:rPr>
-            </w:pPr>
-            <w:r>
-              <w:rPr>
-                <w:rFonts w:ascii="Lucida Sans Typewriter" w:hAnsi="Lucida Sans Typewriter"/>
-                <w:sz w:val="18"/>
-                <w:szCs w:val="18"/>
-              </w:rPr>
-              <w:t>msg_id</w:t>
-            </w:r>
-          </w:p>
-        </w:tc>
-        <w:tc>
-          <w:tcPr>
-            <w:tcW w:w="7468" w:type="dxa"/>
-          </w:tcPr>
-          <w:p>
-            <w:pPr>
-              <w:rPr>
-                <w:sz w:val="18"/>
-                <w:szCs w:val="18"/>
-              </w:rPr>
-            </w:pPr>
-            <w:r>
-              <w:rPr>
-                <w:sz w:val="18"/>
-                <w:szCs w:val="18"/>
-              </w:rPr>
-              <w:t>Message ID written to Packet data CoAP header part</w:t>
             </w:r>
           </w:p>
         </w:tc>
@@ -7503,7 +7591,7 @@
           <w:color w:val="000000"/>
           <w:lang w:eastAsia="fi-FI"/>
         </w:rPr>
-        <w:t>src_coap_msg_ptr,</w:t>
+        <w:t>src_coap_msg_ptr</w:t>
       </w:r>
     </w:p>
     <w:p>
@@ -7522,15 +7610,7 @@
           <w:color w:val="000000"/>
           <w:lang w:eastAsia="fi-FI"/>
         </w:rPr>
-        <w:t xml:space="preserve">  </w:t>
-      </w:r>
-      <w:r>
-        <w:rPr>
-          <w:rFonts w:ascii="Courier New" w:hAnsi="Courier New" w:cs="Courier New"/>
-          <w:color w:val="000000"/>
-          <w:lang w:eastAsia="fi-FI"/>
-        </w:rPr>
-        <w:t>(uint16_t)message_id);</w:t>
+        <w:t>);</w:t>
       </w:r>
     </w:p>
     <w:p>
@@ -7617,20 +7697,20 @@
               <w:rPr>
                 <w:rFonts w:ascii="Lucida Sans Typewriter" w:hAnsi="Lucida Sans Typewriter"/>
               </w:rPr>
-              <w:t xml:space="preserve">                              coap_version_e *coap_version_ptr,</w:t>
-            </w:r>
-          </w:p>
-          <w:p>
-            <w:pPr>
-              <w:rPr>
-                <w:rFonts w:ascii="Lucida Sans Typewriter" w:hAnsi="Lucida Sans Typewriter"/>
-              </w:rPr>
-            </w:pPr>
-            <w:r>
-              <w:rPr>
-                <w:rFonts w:ascii="Lucida Sans Typewriter" w:hAnsi="Lucida Sans Typewriter"/>
-              </w:rPr>
-              <w:t xml:space="preserve">                              uint16_t *msg_id_ptr)</w:t>
+              <w:t xml:space="preserve">                              coap_version_e *coap_version_ptr</w:t>
+            </w:r>
+          </w:p>
+          <w:p>
+            <w:pPr>
+              <w:rPr>
+                <w:rFonts w:ascii="Lucida Sans Typewriter" w:hAnsi="Lucida Sans Typewriter"/>
+              </w:rPr>
+            </w:pPr>
+            <w:r>
+              <w:rPr>
+                <w:rFonts w:ascii="Lucida Sans Typewriter" w:hAnsi="Lucida Sans Typewriter"/>
+              </w:rPr>
+              <w:t>)</w:t>
             </w:r>
           </w:p>
         </w:tc>
@@ -7860,61 +7940,6 @@
                 <w:szCs w:val="18"/>
               </w:rPr>
               <w:t>estination for parsed CoAP specification version</w:t>
-            </w:r>
-          </w:p>
-        </w:tc>
-      </w:tr>
-      <w:tr>
-        <w:trPr>
-          <w:cantSplit/>
-          <w:trHeight w:val="117"/>
-        </w:trPr>
-        <w:tc>
-          <w:tcPr>
-            <w:tcW w:w="2386" w:type="dxa"/>
-          </w:tcPr>
-          <w:p>
-            <w:pPr>
-              <w:rPr>
-                <w:rFonts w:ascii="Lucida Sans Typewriter" w:hAnsi="Lucida Sans Typewriter"/>
-                <w:sz w:val="18"/>
-                <w:szCs w:val="18"/>
-              </w:rPr>
-            </w:pPr>
-            <w:r>
-              <w:rPr>
-                <w:rFonts w:ascii="Lucida Sans Typewriter" w:hAnsi="Lucida Sans Typewriter"/>
-                <w:sz w:val="18"/>
-                <w:szCs w:val="18"/>
-              </w:rPr>
-              <w:t>msg_id_ptr</w:t>
-            </w:r>
-          </w:p>
-        </w:tc>
-        <w:tc>
-          <w:tcPr>
-            <w:tcW w:w="7468" w:type="dxa"/>
-          </w:tcPr>
-          <w:p>
-            <w:pPr>
-              <w:rPr>
-                <w:sz w:val="18"/>
-                <w:szCs w:val="18"/>
-              </w:rPr>
-            </w:pPr>
-            <w:r>
-              <w:rPr>
-                <w:sz w:val="18"/>
-                <w:szCs w:val="18"/>
-              </w:rPr>
-              <w:t>D</w:t>
-            </w:r>
-            <w:r>
-              <w:rPr>
-                <w:sz w:val="18"/>
-                <w:szCs w:val="18"/>
-              </w:rPr>
-              <w:t>estination for parsed Message ID</w:t>
             </w:r>
           </w:p>
         </w:tc>
@@ -8146,7 +8171,7 @@
         <w:rPr>
           <w:rFonts w:ascii="Courier New" w:hAnsi="Courier New" w:cs="Courier New"/>
         </w:rPr>
-        <w:t>packet_data_ptr,</w:t>
+        <w:t>packet_data_ptr</w:t>
       </w:r>
     </w:p>
     <w:p>
@@ -8157,25 +8182,7 @@
         <w:rPr>
           <w:rFonts w:ascii="Courier New" w:hAnsi="Courier New" w:cs="Courier New"/>
         </w:rPr>
-        <w:t xml:space="preserve">    </w:t>
-      </w:r>
-      <w:r>
-        <w:rPr>
-          <w:rFonts w:ascii="Courier New" w:hAnsi="Courier New" w:cs="Courier New"/>
-        </w:rPr>
-        <w:t xml:space="preserve">    </w:t>
-      </w:r>
-      <w:r>
-        <w:rPr>
-          <w:rFonts w:ascii="Courier New" w:hAnsi="Courier New" w:cs="Courier New"/>
-        </w:rPr>
-        <w:t xml:space="preserve">  </w:t>
-      </w:r>
-      <w:r>
-        <w:rPr>
-          <w:rFonts w:ascii="Courier New" w:hAnsi="Courier New" w:cs="Courier New"/>
-        </w:rPr>
-        <w:t>&amp;coap_version, &amp;msg_id);</w:t>
+        <w:t>);</w:t>
       </w:r>
     </w:p>
     <w:p/>
@@ -13319,7 +13326,7 @@
           <w:noProof/>
           <w:lang w:val="fi-FI"/>
         </w:rPr>
-        <w:t>12</w:t>
+        <w:t>10</w:t>
       </w:r>
     </w:fldSimple>
     <w:r>
@@ -13452,7 +13459,7 @@
         <w:ind w:left="720" w:hanging="360"/>
       </w:pPr>
       <w:rPr>
-        <w:rFonts w:ascii="Arial" w:eastAsia="Calibri" w:hAnsi="Arial" w:cs="Arial" w:hint="default"/>
+        <w:rFonts w:ascii="Arial" w:eastAsia="Calibri" w:hAnsi="Arial" w:cs="Tahoma" w:hint="default"/>
       </w:rPr>
     </w:lvl>
     <w:lvl w:ilvl="1" w:tplc="04090003" w:tentative="1">
@@ -13464,7 +13471,7 @@
         <w:ind w:left="1440" w:hanging="360"/>
       </w:pPr>
       <w:rPr>
-        <w:rFonts w:ascii="Courier New" w:hAnsi="Courier New" w:cs="Courier New" w:hint="default"/>
+        <w:rFonts w:ascii="Courier New" w:hAnsi="Courier New" w:cs="Calibri" w:hint="default"/>
       </w:rPr>
     </w:lvl>
     <w:lvl w:ilvl="2" w:tplc="04090005" w:tentative="1">
@@ -13500,7 +13507,7 @@
         <w:ind w:left="3600" w:hanging="360"/>
       </w:pPr>
       <w:rPr>
-        <w:rFonts w:ascii="Courier New" w:hAnsi="Courier New" w:cs="Courier New" w:hint="default"/>
+        <w:rFonts w:ascii="Courier New" w:hAnsi="Courier New" w:cs="Calibri" w:hint="default"/>
       </w:rPr>
     </w:lvl>
     <w:lvl w:ilvl="5" w:tplc="04090005" w:tentative="1">
@@ -13536,7 +13543,7 @@
         <w:ind w:left="5760" w:hanging="360"/>
       </w:pPr>
       <w:rPr>
-        <w:rFonts w:ascii="Courier New" w:hAnsi="Courier New" w:cs="Courier New" w:hint="default"/>
+        <w:rFonts w:ascii="Courier New" w:hAnsi="Courier New" w:cs="Calibri" w:hint="default"/>
       </w:rPr>
     </w:lvl>
     <w:lvl w:ilvl="8" w:tplc="04090005" w:tentative="1">
@@ -13761,7 +13768,7 @@
         <w:ind w:left="1440" w:hanging="360"/>
       </w:pPr>
       <w:rPr>
-        <w:rFonts w:ascii="Courier New" w:hAnsi="Courier New" w:cs="Courier New" w:hint="default"/>
+        <w:rFonts w:ascii="Courier New" w:hAnsi="Courier New" w:cs="Calibri" w:hint="default"/>
       </w:rPr>
     </w:lvl>
     <w:lvl w:ilvl="2" w:tplc="04090005">
@@ -13797,7 +13804,7 @@
         <w:ind w:left="3600" w:hanging="360"/>
       </w:pPr>
       <w:rPr>
-        <w:rFonts w:ascii="Courier New" w:hAnsi="Courier New" w:cs="Courier New" w:hint="default"/>
+        <w:rFonts w:ascii="Courier New" w:hAnsi="Courier New" w:cs="Calibri" w:hint="default"/>
       </w:rPr>
     </w:lvl>
     <w:lvl w:ilvl="5" w:tplc="04090005">
@@ -13833,7 +13840,7 @@
         <w:ind w:left="5760" w:hanging="360"/>
       </w:pPr>
       <w:rPr>
-        <w:rFonts w:ascii="Courier New" w:hAnsi="Courier New" w:cs="Courier New" w:hint="default"/>
+        <w:rFonts w:ascii="Courier New" w:hAnsi="Courier New" w:cs="Calibri" w:hint="default"/>
       </w:rPr>
     </w:lvl>
     <w:lvl w:ilvl="8" w:tplc="04090005" w:tentative="1">
@@ -13874,7 +13881,7 @@
         <w:ind w:left="1440" w:hanging="360"/>
       </w:pPr>
       <w:rPr>
-        <w:rFonts w:ascii="Courier New" w:hAnsi="Courier New" w:cs="Courier New" w:hint="default"/>
+        <w:rFonts w:ascii="Courier New" w:hAnsi="Courier New" w:cs="Calibri" w:hint="default"/>
       </w:rPr>
     </w:lvl>
     <w:lvl w:ilvl="2" w:tplc="04090005" w:tentative="1">
@@ -13910,7 +13917,7 @@
         <w:ind w:left="3600" w:hanging="360"/>
       </w:pPr>
       <w:rPr>
-        <w:rFonts w:ascii="Courier New" w:hAnsi="Courier New" w:cs="Courier New" w:hint="default"/>
+        <w:rFonts w:ascii="Courier New" w:hAnsi="Courier New" w:cs="Calibri" w:hint="default"/>
       </w:rPr>
     </w:lvl>
     <w:lvl w:ilvl="5" w:tplc="04090005" w:tentative="1">
@@ -13946,7 +13953,7 @@
         <w:ind w:left="5760" w:hanging="360"/>
       </w:pPr>
       <w:rPr>
-        <w:rFonts w:ascii="Courier New" w:hAnsi="Courier New" w:cs="Courier New" w:hint="default"/>
+        <w:rFonts w:ascii="Courier New" w:hAnsi="Courier New" w:cs="Calibri" w:hint="default"/>
       </w:rPr>
     </w:lvl>
     <w:lvl w:ilvl="8" w:tplc="04090005" w:tentative="1">
@@ -14076,7 +14083,7 @@
         <w:ind w:left="1440" w:hanging="360"/>
       </w:pPr>
       <w:rPr>
-        <w:rFonts w:ascii="Courier New" w:hAnsi="Courier New" w:cs="Courier New" w:hint="default"/>
+        <w:rFonts w:ascii="Courier New" w:hAnsi="Courier New" w:cs="Calibri" w:hint="default"/>
       </w:rPr>
     </w:lvl>
     <w:lvl w:ilvl="2" w:tplc="04090005" w:tentative="1">
@@ -14112,7 +14119,7 @@
         <w:ind w:left="3600" w:hanging="360"/>
       </w:pPr>
       <w:rPr>
-        <w:rFonts w:ascii="Courier New" w:hAnsi="Courier New" w:cs="Courier New" w:hint="default"/>
+        <w:rFonts w:ascii="Courier New" w:hAnsi="Courier New" w:cs="Calibri" w:hint="default"/>
       </w:rPr>
     </w:lvl>
     <w:lvl w:ilvl="5" w:tplc="04090005" w:tentative="1">
@@ -14148,7 +14155,7 @@
         <w:ind w:left="5760" w:hanging="360"/>
       </w:pPr>
       <w:rPr>
-        <w:rFonts w:ascii="Courier New" w:hAnsi="Courier New" w:cs="Courier New" w:hint="default"/>
+        <w:rFonts w:ascii="Courier New" w:hAnsi="Courier New" w:cs="Calibri" w:hint="default"/>
       </w:rPr>
     </w:lvl>
     <w:lvl w:ilvl="8" w:tplc="04090005" w:tentative="1">
@@ -14176,7 +14183,7 @@
         <w:ind w:left="1440" w:hanging="360"/>
       </w:pPr>
       <w:rPr>
-        <w:rFonts w:ascii="Arial" w:eastAsia="Calibri" w:hAnsi="Arial" w:cs="Arial" w:hint="default"/>
+        <w:rFonts w:ascii="Arial" w:eastAsia="Calibri" w:hAnsi="Arial" w:cs="Tahoma" w:hint="default"/>
       </w:rPr>
     </w:lvl>
     <w:lvl w:ilvl="1" w:tplc="04090003" w:tentative="1">
@@ -14188,7 +14195,7 @@
         <w:ind w:left="2160" w:hanging="360"/>
       </w:pPr>
       <w:rPr>
-        <w:rFonts w:ascii="Courier New" w:hAnsi="Courier New" w:cs="Courier New" w:hint="default"/>
+        <w:rFonts w:ascii="Courier New" w:hAnsi="Courier New" w:cs="Calibri" w:hint="default"/>
       </w:rPr>
     </w:lvl>
     <w:lvl w:ilvl="2" w:tplc="04090005" w:tentative="1">
@@ -14224,7 +14231,7 @@
         <w:ind w:left="4320" w:hanging="360"/>
       </w:pPr>
       <w:rPr>
-        <w:rFonts w:ascii="Courier New" w:hAnsi="Courier New" w:cs="Courier New" w:hint="default"/>
+        <w:rFonts w:ascii="Courier New" w:hAnsi="Courier New" w:cs="Calibri" w:hint="default"/>
       </w:rPr>
     </w:lvl>
     <w:lvl w:ilvl="5" w:tplc="04090005" w:tentative="1">
@@ -14260,7 +14267,7 @@
         <w:ind w:left="6480" w:hanging="360"/>
       </w:pPr>
       <w:rPr>
-        <w:rFonts w:ascii="Courier New" w:hAnsi="Courier New" w:cs="Courier New" w:hint="default"/>
+        <w:rFonts w:ascii="Courier New" w:hAnsi="Courier New" w:cs="Calibri" w:hint="default"/>
       </w:rPr>
     </w:lvl>
     <w:lvl w:ilvl="8" w:tplc="04090005" w:tentative="1">
@@ -14490,150 +14497,14 @@
     <w:rPrDefault>
       <w:rPr>
         <w:rFonts w:ascii="Calibri" w:eastAsia="Calibri" w:hAnsi="Calibri" w:cs="Times New Roman"/>
+        <w:sz w:val="24"/>
+        <w:szCs w:val="24"/>
         <w:lang w:val="fi-FI" w:eastAsia="fi-FI" w:bidi="ar-SA"/>
       </w:rPr>
     </w:rPrDefault>
     <w:pPrDefault/>
   </w:docDefaults>
-  <w:latentStyles w:defLockedState="0" w:defUIPriority="99" w:defSemiHidden="1" w:defUnhideWhenUsed="1" w:defQFormat="0" w:count="276">
-    <w:lsdException w:name="Normal" w:semiHidden="0" w:uiPriority="0" w:unhideWhenUsed="0" w:qFormat="1"/>
-    <w:lsdException w:name="heading 1" w:semiHidden="0" w:uiPriority="9" w:unhideWhenUsed="0" w:qFormat="1"/>
-    <w:lsdException w:name="heading 2" w:uiPriority="9" w:qFormat="1"/>
-    <w:lsdException w:name="heading 3" w:uiPriority="9" w:qFormat="1"/>
-    <w:lsdException w:name="heading 4" w:uiPriority="9" w:qFormat="1"/>
-    <w:lsdException w:name="heading 5" w:uiPriority="9" w:qFormat="1"/>
-    <w:lsdException w:name="heading 6" w:uiPriority="9" w:qFormat="1"/>
-    <w:lsdException w:name="heading 7" w:uiPriority="9" w:qFormat="1"/>
-    <w:lsdException w:name="heading 8" w:uiPriority="9" w:qFormat="1"/>
-    <w:lsdException w:name="heading 9" w:uiPriority="9" w:qFormat="1"/>
-    <w:lsdException w:name="toc 1" w:uiPriority="39"/>
-    <w:lsdException w:name="toc 2" w:uiPriority="39"/>
-    <w:lsdException w:name="toc 3" w:uiPriority="39"/>
-    <w:lsdException w:name="toc 4" w:uiPriority="39"/>
-    <w:lsdException w:name="toc 5" w:uiPriority="39"/>
-    <w:lsdException w:name="toc 6" w:uiPriority="39"/>
-    <w:lsdException w:name="toc 7" w:uiPriority="39"/>
-    <w:lsdException w:name="toc 8" w:uiPriority="39"/>
-    <w:lsdException w:name="toc 9" w:uiPriority="39"/>
-    <w:lsdException w:name="caption" w:uiPriority="35" w:qFormat="1"/>
-    <w:lsdException w:name="Title" w:semiHidden="0" w:uiPriority="10" w:unhideWhenUsed="0" w:qFormat="1"/>
-    <w:lsdException w:name="Default Paragraph Font" w:uiPriority="1"/>
-    <w:lsdException w:name="Subtitle" w:semiHidden="0" w:uiPriority="11" w:unhideWhenUsed="0" w:qFormat="1"/>
-    <w:lsdException w:name="Strong" w:semiHidden="0" w:uiPriority="22" w:unhideWhenUsed="0" w:qFormat="1"/>
-    <w:lsdException w:name="Emphasis" w:semiHidden="0" w:uiPriority="20" w:unhideWhenUsed="0" w:qFormat="1"/>
-    <w:lsdException w:name="Table Grid" w:semiHidden="0" w:uiPriority="59" w:unhideWhenUsed="0"/>
-    <w:lsdException w:name="Placeholder Text" w:unhideWhenUsed="0"/>
-    <w:lsdException w:name="No Spacing" w:semiHidden="0" w:uiPriority="1" w:unhideWhenUsed="0" w:qFormat="1"/>
-    <w:lsdException w:name="Light Shading" w:semiHidden="0" w:uiPriority="60" w:unhideWhenUsed="0"/>
-    <w:lsdException w:name="Light List" w:semiHidden="0" w:uiPriority="61" w:unhideWhenUsed="0"/>
-    <w:lsdException w:name="Light Grid" w:semiHidden="0" w:uiPriority="62" w:unhideWhenUsed="0"/>
-    <w:lsdException w:name="Medium Shading 1" w:semiHidden="0" w:uiPriority="63" w:unhideWhenUsed="0"/>
-    <w:lsdException w:name="Medium Shading 2" w:semiHidden="0" w:uiPriority="64" w:unhideWhenUsed="0"/>
-    <w:lsdException w:name="Medium List 1" w:semiHidden="0" w:uiPriority="65" w:unhideWhenUsed="0"/>
-    <w:lsdException w:name="Medium List 2" w:semiHidden="0" w:uiPriority="66" w:unhideWhenUsed="0"/>
-    <w:lsdException w:name="Medium Grid 1" w:semiHidden="0" w:uiPriority="67" w:unhideWhenUsed="0"/>
-    <w:lsdException w:name="Medium Grid 2" w:semiHidden="0" w:uiPriority="68" w:unhideWhenUsed="0"/>
-    <w:lsdException w:name="Medium Grid 3" w:semiHidden="0" w:uiPriority="69" w:unhideWhenUsed="0"/>
-    <w:lsdException w:name="Dark List" w:semiHidden="0" w:uiPriority="70" w:unhideWhenUsed="0"/>
-    <w:lsdException w:name="Colorful Shading" w:semiHidden="0" w:uiPriority="71" w:unhideWhenUsed="0"/>
-    <w:lsdException w:name="Colorful List" w:semiHidden="0" w:uiPriority="72" w:unhideWhenUsed="0"/>
-    <w:lsdException w:name="Colorful Grid" w:semiHidden="0" w:uiPriority="73" w:unhideWhenUsed="0"/>
-    <w:lsdException w:name="Light Shading Accent 1" w:semiHidden="0" w:uiPriority="60" w:unhideWhenUsed="0"/>
-    <w:lsdException w:name="Light List Accent 1" w:semiHidden="0" w:uiPriority="61" w:unhideWhenUsed="0"/>
-    <w:lsdException w:name="Light Grid Accent 1" w:semiHidden="0" w:uiPriority="62" w:unhideWhenUsed="0"/>
-    <w:lsdException w:name="Medium Shading 1 Accent 1" w:semiHidden="0" w:uiPriority="63" w:unhideWhenUsed="0"/>
-    <w:lsdException w:name="Medium Shading 2 Accent 1" w:semiHidden="0" w:uiPriority="64" w:unhideWhenUsed="0"/>
-    <w:lsdException w:name="Medium List 1 Accent 1" w:semiHidden="0" w:uiPriority="65" w:unhideWhenUsed="0"/>
-    <w:lsdException w:name="Revision" w:unhideWhenUsed="0"/>
-    <w:lsdException w:name="List Paragraph" w:semiHidden="0" w:uiPriority="34" w:unhideWhenUsed="0" w:qFormat="1"/>
-    <w:lsdException w:name="Quote" w:semiHidden="0" w:uiPriority="29" w:unhideWhenUsed="0" w:qFormat="1"/>
-    <w:lsdException w:name="Intense Quote" w:semiHidden="0" w:uiPriority="30" w:unhideWhenUsed="0" w:qFormat="1"/>
-    <w:lsdException w:name="Medium List 2 Accent 1" w:semiHidden="0" w:uiPriority="66" w:unhideWhenUsed="0"/>
-    <w:lsdException w:name="Medium Grid 1 Accent 1" w:semiHidden="0" w:uiPriority="67" w:unhideWhenUsed="0"/>
-    <w:lsdException w:name="Medium Grid 2 Accent 1" w:semiHidden="0" w:uiPriority="68" w:unhideWhenUsed="0"/>
-    <w:lsdException w:name="Medium Grid 3 Accent 1" w:semiHidden="0" w:uiPriority="69" w:unhideWhenUsed="0"/>
-    <w:lsdException w:name="Dark List Accent 1" w:semiHidden="0" w:uiPriority="70" w:unhideWhenUsed="0"/>
-    <w:lsdException w:name="Colorful Shading Accent 1" w:semiHidden="0" w:uiPriority="71" w:unhideWhenUsed="0"/>
-    <w:lsdException w:name="Colorful List Accent 1" w:semiHidden="0" w:uiPriority="72" w:unhideWhenUsed="0"/>
-    <w:lsdException w:name="Colorful Grid Accent 1" w:semiHidden="0" w:uiPriority="73" w:unhideWhenUsed="0"/>
-    <w:lsdException w:name="Light Shading Accent 2" w:semiHidden="0" w:uiPriority="60" w:unhideWhenUsed="0"/>
-    <w:lsdException w:name="Light List Accent 2" w:semiHidden="0" w:uiPriority="61" w:unhideWhenUsed="0"/>
-    <w:lsdException w:name="Light Grid Accent 2" w:semiHidden="0" w:uiPriority="62" w:unhideWhenUsed="0"/>
-    <w:lsdException w:name="Medium Shading 1 Accent 2" w:semiHidden="0" w:uiPriority="63" w:unhideWhenUsed="0"/>
-    <w:lsdException w:name="Medium Shading 2 Accent 2" w:semiHidden="0" w:uiPriority="64" w:unhideWhenUsed="0"/>
-    <w:lsdException w:name="Medium List 1 Accent 2" w:semiHidden="0" w:uiPriority="65" w:unhideWhenUsed="0"/>
-    <w:lsdException w:name="Medium List 2 Accent 2" w:semiHidden="0" w:uiPriority="66" w:unhideWhenUsed="0"/>
-    <w:lsdException w:name="Medium Grid 1 Accent 2" w:semiHidden="0" w:uiPriority="67" w:unhideWhenUsed="0"/>
-    <w:lsdException w:name="Medium Grid 2 Accent 2" w:semiHidden="0" w:uiPriority="68" w:unhideWhenUsed="0"/>
-    <w:lsdException w:name="Medium Grid 3 Accent 2" w:semiHidden="0" w:uiPriority="69" w:unhideWhenUsed="0"/>
-    <w:lsdException w:name="Dark List Accent 2" w:semiHidden="0" w:uiPriority="70" w:unhideWhenUsed="0"/>
-    <w:lsdException w:name="Colorful Shading Accent 2" w:semiHidden="0" w:uiPriority="71" w:unhideWhenUsed="0"/>
-    <w:lsdException w:name="Colorful List Accent 2" w:semiHidden="0" w:uiPriority="72" w:unhideWhenUsed="0"/>
-    <w:lsdException w:name="Colorful Grid Accent 2" w:semiHidden="0" w:uiPriority="73" w:unhideWhenUsed="0"/>
-    <w:lsdException w:name="Light Shading Accent 3" w:semiHidden="0" w:uiPriority="60" w:unhideWhenUsed="0"/>
-    <w:lsdException w:name="Light List Accent 3" w:semiHidden="0" w:uiPriority="61" w:unhideWhenUsed="0"/>
-    <w:lsdException w:name="Light Grid Accent 3" w:semiHidden="0" w:uiPriority="62" w:unhideWhenUsed="0"/>
-    <w:lsdException w:name="Medium Shading 1 Accent 3" w:semiHidden="0" w:uiPriority="63" w:unhideWhenUsed="0"/>
-    <w:lsdException w:name="Medium Shading 2 Accent 3" w:semiHidden="0" w:uiPriority="64" w:unhideWhenUsed="0"/>
-    <w:lsdException w:name="Medium List 1 Accent 3" w:semiHidden="0" w:uiPriority="65" w:unhideWhenUsed="0"/>
-    <w:lsdException w:name="Medium List 2 Accent 3" w:semiHidden="0" w:uiPriority="66" w:unhideWhenUsed="0"/>
-    <w:lsdException w:name="Medium Grid 1 Accent 3" w:semiHidden="0" w:uiPriority="67" w:unhideWhenUsed="0"/>
-    <w:lsdException w:name="Medium Grid 2 Accent 3" w:semiHidden="0" w:uiPriority="68" w:unhideWhenUsed="0"/>
-    <w:lsdException w:name="Medium Grid 3 Accent 3" w:semiHidden="0" w:uiPriority="69" w:unhideWhenUsed="0"/>
-    <w:lsdException w:name="Dark List Accent 3" w:semiHidden="0" w:uiPriority="70" w:unhideWhenUsed="0"/>
-    <w:lsdException w:name="Colorful Shading Accent 3" w:semiHidden="0" w:uiPriority="71" w:unhideWhenUsed="0"/>
-    <w:lsdException w:name="Colorful List Accent 3" w:semiHidden="0" w:uiPriority="72" w:unhideWhenUsed="0"/>
-    <w:lsdException w:name="Colorful Grid Accent 3" w:semiHidden="0" w:uiPriority="73" w:unhideWhenUsed="0"/>
-    <w:lsdException w:name="Light Shading Accent 4" w:semiHidden="0" w:uiPriority="60" w:unhideWhenUsed="0"/>
-    <w:lsdException w:name="Light List Accent 4" w:semiHidden="0" w:uiPriority="61" w:unhideWhenUsed="0"/>
-    <w:lsdException w:name="Light Grid Accent 4" w:semiHidden="0" w:uiPriority="62" w:unhideWhenUsed="0"/>
-    <w:lsdException w:name="Medium Shading 1 Accent 4" w:semiHidden="0" w:uiPriority="63" w:unhideWhenUsed="0"/>
-    <w:lsdException w:name="Medium Shading 2 Accent 4" w:semiHidden="0" w:uiPriority="64" w:unhideWhenUsed="0"/>
-    <w:lsdException w:name="Medium List 1 Accent 4" w:semiHidden="0" w:uiPriority="65" w:unhideWhenUsed="0"/>
-    <w:lsdException w:name="Medium List 2 Accent 4" w:semiHidden="0" w:uiPriority="66" w:unhideWhenUsed="0"/>
-    <w:lsdException w:name="Medium Grid 1 Accent 4" w:semiHidden="0" w:uiPriority="67" w:unhideWhenUsed="0"/>
-    <w:lsdException w:name="Medium Grid 2 Accent 4" w:semiHidden="0" w:uiPriority="68" w:unhideWhenUsed="0"/>
-    <w:lsdException w:name="Medium Grid 3 Accent 4" w:semiHidden="0" w:uiPriority="69" w:unhideWhenUsed="0"/>
-    <w:lsdException w:name="Dark List Accent 4" w:semiHidden="0" w:uiPriority="70" w:unhideWhenUsed="0"/>
-    <w:lsdException w:name="Colorful Shading Accent 4" w:semiHidden="0" w:uiPriority="71" w:unhideWhenUsed="0"/>
-    <w:lsdException w:name="Colorful List Accent 4" w:semiHidden="0" w:uiPriority="72" w:unhideWhenUsed="0"/>
-    <w:lsdException w:name="Colorful Grid Accent 4" w:semiHidden="0" w:uiPriority="73" w:unhideWhenUsed="0"/>
-    <w:lsdException w:name="Light Shading Accent 5" w:semiHidden="0" w:uiPriority="60" w:unhideWhenUsed="0"/>
-    <w:lsdException w:name="Light List Accent 5" w:semiHidden="0" w:uiPriority="61" w:unhideWhenUsed="0"/>
-    <w:lsdException w:name="Light Grid Accent 5" w:semiHidden="0" w:uiPriority="62" w:unhideWhenUsed="0"/>
-    <w:lsdException w:name="Medium Shading 1 Accent 5" w:semiHidden="0" w:uiPriority="63" w:unhideWhenUsed="0"/>
-    <w:lsdException w:name="Medium Shading 2 Accent 5" w:semiHidden="0" w:uiPriority="64" w:unhideWhenUsed="0"/>
-    <w:lsdException w:name="Medium List 1 Accent 5" w:semiHidden="0" w:uiPriority="65" w:unhideWhenUsed="0"/>
-    <w:lsdException w:name="Medium List 2 Accent 5" w:semiHidden="0" w:uiPriority="66" w:unhideWhenUsed="0"/>
-    <w:lsdException w:name="Medium Grid 1 Accent 5" w:semiHidden="0" w:uiPriority="67" w:unhideWhenUsed="0"/>
-    <w:lsdException w:name="Medium Grid 2 Accent 5" w:semiHidden="0" w:uiPriority="68" w:unhideWhenUsed="0"/>
-    <w:lsdException w:name="Medium Grid 3 Accent 5" w:semiHidden="0" w:uiPriority="69" w:unhideWhenUsed="0"/>
-    <w:lsdException w:name="Dark List Accent 5" w:semiHidden="0" w:uiPriority="70" w:unhideWhenUsed="0"/>
-    <w:lsdException w:name="Colorful Shading Accent 5" w:semiHidden="0" w:uiPriority="71" w:unhideWhenUsed="0"/>
-    <w:lsdException w:name="Colorful List Accent 5" w:semiHidden="0" w:uiPriority="72" w:unhideWhenUsed="0"/>
-    <w:lsdException w:name="Colorful Grid Accent 5" w:semiHidden="0" w:uiPriority="73" w:unhideWhenUsed="0"/>
-    <w:lsdException w:name="Light Shading Accent 6" w:semiHidden="0" w:uiPriority="60" w:unhideWhenUsed="0"/>
-    <w:lsdException w:name="Light List Accent 6" w:semiHidden="0" w:uiPriority="61" w:unhideWhenUsed="0"/>
-    <w:lsdException w:name="Light Grid Accent 6" w:semiHidden="0" w:uiPriority="62" w:unhideWhenUsed="0"/>
-    <w:lsdException w:name="Medium Shading 1 Accent 6" w:semiHidden="0" w:uiPriority="63" w:unhideWhenUsed="0"/>
-    <w:lsdException w:name="Medium Shading 2 Accent 6" w:semiHidden="0" w:uiPriority="64" w:unhideWhenUsed="0"/>
-    <w:lsdException w:name="Medium List 1 Accent 6" w:semiHidden="0" w:uiPriority="65" w:unhideWhenUsed="0"/>
-    <w:lsdException w:name="Medium List 2 Accent 6" w:semiHidden="0" w:uiPriority="66" w:unhideWhenUsed="0"/>
-    <w:lsdException w:name="Medium Grid 1 Accent 6" w:semiHidden="0" w:uiPriority="67" w:unhideWhenUsed="0"/>
-    <w:lsdException w:name="Medium Grid 2 Accent 6" w:semiHidden="0" w:uiPriority="68" w:unhideWhenUsed="0"/>
-    <w:lsdException w:name="Medium Grid 3 Accent 6" w:semiHidden="0" w:uiPriority="69" w:unhideWhenUsed="0"/>
-    <w:lsdException w:name="Dark List Accent 6" w:semiHidden="0" w:uiPriority="70" w:unhideWhenUsed="0"/>
-    <w:lsdException w:name="Colorful Shading Accent 6" w:semiHidden="0" w:uiPriority="71" w:unhideWhenUsed="0"/>
-    <w:lsdException w:name="Colorful List Accent 6" w:semiHidden="0" w:uiPriority="72" w:unhideWhenUsed="0"/>
-    <w:lsdException w:name="Colorful Grid Accent 6" w:semiHidden="0" w:uiPriority="73" w:unhideWhenUsed="0"/>
-    <w:lsdException w:name="Subtle Emphasis" w:semiHidden="0" w:uiPriority="19" w:unhideWhenUsed="0" w:qFormat="1"/>
-    <w:lsdException w:name="Intense Emphasis" w:semiHidden="0" w:uiPriority="21" w:unhideWhenUsed="0" w:qFormat="1"/>
-    <w:lsdException w:name="Subtle Reference" w:semiHidden="0" w:uiPriority="31" w:unhideWhenUsed="0" w:qFormat="1"/>
-    <w:lsdException w:name="Intense Reference" w:semiHidden="0" w:uiPriority="32" w:unhideWhenUsed="0" w:qFormat="1"/>
-    <w:lsdException w:name="Book Title" w:semiHidden="0" w:uiPriority="33" w:unhideWhenUsed="0" w:qFormat="1"/>
-    <w:lsdException w:name="Bibliography" w:uiPriority="37"/>
-    <w:lsdException w:name="TOC Heading" w:uiPriority="39" w:qFormat="1"/>
-  </w:latentStyles>
+  <w:latentStyles w:defLockedState="0" w:defUIPriority="0" w:defSemiHidden="0" w:defUnhideWhenUsed="0" w:defQFormat="0" w:count="276"/>
   <w:style w:type="paragraph" w:default="1" w:styleId="Normal">
     <w:name w:val="Normal"/>
     <w:qFormat/>
@@ -14696,8 +14567,6 @@
       <w:rFonts w:eastAsia="Times New Roman"/>
       <w:b/>
       <w:bCs/>
-      <w:sz w:val="24"/>
-      <w:szCs w:val="24"/>
     </w:rPr>
   </w:style>
   <w:style w:type="paragraph" w:styleId="Heading3">
@@ -14889,7 +14758,6 @@
   </w:style>
   <w:style w:type="character" w:default="1" w:styleId="DefaultParagraphFont">
     <w:name w:val="Default Paragraph Font"/>
-    <w:semiHidden/>
     <w:unhideWhenUsed/>
   </w:style>
   <w:style w:type="table" w:default="1" w:styleId="TableNormal">
@@ -16304,7 +16172,7 @@
 </file>
 
 <file path=customXml/itemProps1.xml><?xml version="1.0" encoding="utf-8"?>
-<ds:datastoreItem xmlns:ds="http://schemas.openxmlformats.org/officeDocument/2006/customXml" ds:itemID="{80A43B2A-B876-8445-A808-3086E77D24D1}">
+<ds:datastoreItem xmlns:ds="http://schemas.openxmlformats.org/officeDocument/2006/customXml" ds:itemID="{F37E2BDB-31DD-0B44-8A71-B81F4236887C}">
   <ds:schemaRefs>
     <ds:schemaRef ds:uri="http://schemas.openxmlformats.org/officeDocument/2006/bibliography"/>
   </ds:schemaRefs>

</xml_diff>